<commit_message>
Update Hệ thống báo động PSTN.docx
</commit_message>
<xml_diff>
--- a/Hệ thống báo động PSTN.docx
+++ b/Hệ thống báo động PSTN.docx
@@ -193,19 +193,40 @@
           <w:lang w:val="vi-VN"/>
         </w:rPr>
       </w:pPr>
-      <w:r>
-        <w:rPr>
-          <w:rFonts w:ascii="Times New Roman" w:hAnsi="Times New Roman" w:cs="Times New Roman"/>
+    </w:p>
+    <w:p>
+      <w:pPr>
+        <w:pStyle w:val="Heading3"/>
+        <w:numPr>
+          <w:ilvl w:val="0"/>
+          <w:numId w:val="0"/>
+        </w:numPr>
+        <w:rPr>
+          <w:rFonts w:cs="Times New Roman"/>
+          <w:color w:val="000000" w:themeColor="text1"/>
+        </w:rPr>
+      </w:pPr>
+    </w:p>
+    <w:p/>
+    <w:p/>
+    <w:p/>
+    <w:p/>
+    <w:p/>
+    <w:p/>
+    <w:p/>
+    <w:p>
+      <w:r>
+        <w:rPr>
+          <w:rFonts w:cs="Times New Roman"/>
           <w:noProof/>
-          <w:sz w:val="28"/>
           <w:szCs w:val="28"/>
           <w:lang w:val="vi-VN"/>
         </w:rPr>
         <w:drawing>
-          <wp:inline distT="0" distB="0" distL="0" distR="0" wp14:anchorId="39B2BA1E" wp14:editId="12EC3C6D">
+          <wp:inline distT="0" distB="0" distL="0" distR="0" wp14:anchorId="752811AF" wp14:editId="4FD0DE48">
             <wp:extent cx="5486239" cy="4593265"/>
             <wp:effectExtent l="0" t="0" r="635" b="0"/>
-            <wp:docPr id="779916330" name="Picture 3"/>
+            <wp:docPr id="779916330" name="Picture 3" descr="A diagram of a security system&#10;&#10;Description automatically generated"/>
             <wp:cNvGraphicFramePr>
               <a:graphicFrameLocks xmlns:a="http://schemas.openxmlformats.org/drawingml/2006/main" noChangeAspect="1"/>
             </wp:cNvGraphicFramePr>
@@ -213,7 +234,7 @@
               <a:graphicData uri="http://schemas.openxmlformats.org/drawingml/2006/picture">
                 <pic:pic xmlns:pic="http://schemas.openxmlformats.org/drawingml/2006/picture">
                   <pic:nvPicPr>
-                    <pic:cNvPr id="0" name="Picture 3"/>
+                    <pic:cNvPr id="779916330" name="Picture 3" descr="A diagram of a security system&#10;&#10;Description automatically generated"/>
                     <pic:cNvPicPr>
                       <a:picLocks noChangeAspect="1" noChangeArrowheads="1"/>
                     </pic:cNvPicPr>
@@ -248,78 +269,296 @@
         </w:drawing>
       </w:r>
     </w:p>
-    <w:p>
-      <w:pPr>
-        <w:pStyle w:val="Heading1"/>
+    <w:p/>
+    <w:p/>
+    <w:p/>
+    <w:p/>
+    <w:p/>
+    <w:p>
+      <w:pPr>
+        <w:pStyle w:val="ListParagraph"/>
         <w:numPr>
           <w:ilvl w:val="0"/>
-          <w:numId w:val="20"/>
+          <w:numId w:val="23"/>
         </w:numPr>
-        <w:rPr>
-          <w:rFonts w:ascii="Times New Roman" w:hAnsi="Times New Roman" w:cs="Times New Roman"/>
-          <w:color w:val="000000" w:themeColor="text1"/>
-        </w:rPr>
-      </w:pPr>
-      <w:r>
-        <w:rPr>
-          <w:rFonts w:ascii="Times New Roman" w:hAnsi="Times New Roman" w:cs="Times New Roman"/>
-          <w:color w:val="000000" w:themeColor="text1"/>
-        </w:rPr>
-        <w:t>Sơ</w:t>
-      </w:r>
-      <w:r>
-        <w:rPr>
-          <w:rFonts w:ascii="Times New Roman" w:hAnsi="Times New Roman" w:cs="Times New Roman"/>
-          <w:color w:val="000000" w:themeColor="text1"/>
-          <w:lang w:val="vi-VN"/>
-        </w:rPr>
-        <w:t xml:space="preserve"> đồ kết nối</w:t>
-      </w:r>
-    </w:p>
-    <w:p>
-      <w:pPr>
-        <w:pStyle w:val="Heading3"/>
+      </w:pPr>
+      <w:r>
+        <w:rPr>
+          <w:lang w:val="vi-VN"/>
+        </w:rPr>
+        <w:lastRenderedPageBreak/>
+        <w:t>Sơ đồ kết nối</w:t>
+      </w:r>
+    </w:p>
+    <w:p>
+      <w:pPr>
+        <w:pStyle w:val="ListParagraph"/>
         <w:numPr>
           <w:ilvl w:val="0"/>
-          <w:numId w:val="18"/>
+          <w:numId w:val="25"/>
         </w:numPr>
         <w:rPr>
-          <w:rFonts w:cs="Times New Roman"/>
-          <w:color w:val="000000" w:themeColor="text1"/>
-          <w:lang w:val="vi-VN"/>
-        </w:rPr>
-      </w:pPr>
-      <w:r>
-        <w:rPr>
-          <w:rFonts w:cs="Times New Roman"/>
-          <w:color w:val="000000" w:themeColor="text1"/>
-          <w:lang w:val="vi-VN"/>
-        </w:rPr>
-        <w:t>.</w:t>
-      </w:r>
-      <w:r>
-        <w:rPr>
-          <w:rFonts w:cs="Times New Roman"/>
-          <w:color w:val="000000" w:themeColor="text1"/>
-        </w:rPr>
-        <w:t>Sơ</w:t>
-      </w:r>
-      <w:r>
-        <w:rPr>
-          <w:rFonts w:cs="Times New Roman"/>
-          <w:color w:val="000000" w:themeColor="text1"/>
-          <w:lang w:val="vi-VN"/>
-        </w:rPr>
-        <w:t xml:space="preserve"> đồ kết nối </w:t>
-      </w:r>
-      <w:r>
-        <w:rPr>
-          <w:rFonts w:cs="Times New Roman"/>
-          <w:color w:val="000000" w:themeColor="text1"/>
-          <w:lang w:val="vi-VN"/>
-        </w:rPr>
-        <w:t>tủ trung tâm</w:t>
-      </w:r>
+          <w:lang w:val="vi-VN"/>
+        </w:rPr>
+      </w:pPr>
+      <w:r>
+        <w:rPr>
+          <w:lang w:val="vi-VN"/>
+        </w:rPr>
+        <w:t>. kết nối tủ trung tâm</w:t>
+      </w:r>
+    </w:p>
+    <w:p>
+      <w:pPr>
+        <w:pStyle w:val="ListParagraph"/>
+        <w:ind w:left="1440" w:firstLine="0"/>
+        <w:rPr>
+          <w:lang w:val="vi-VN"/>
+        </w:rPr>
+      </w:pPr>
+    </w:p>
+    <w:p>
+      <w:pPr>
+        <w:pStyle w:val="ListParagraph"/>
+        <w:ind w:left="1440" w:firstLine="0"/>
+        <w:rPr>
+          <w:lang w:val="vi-VN"/>
+        </w:rPr>
+      </w:pPr>
+    </w:p>
+    <w:p>
+      <w:pPr>
+        <w:pStyle w:val="ListParagraph"/>
+        <w:ind w:left="1440" w:firstLine="0"/>
+        <w:rPr>
+          <w:lang w:val="vi-VN"/>
+        </w:rPr>
+      </w:pPr>
+    </w:p>
+    <w:p>
+      <w:pPr>
+        <w:pStyle w:val="ListParagraph"/>
+        <w:ind w:left="1440" w:firstLine="0"/>
+        <w:rPr>
+          <w:lang w:val="vi-VN"/>
+        </w:rPr>
+      </w:pPr>
+    </w:p>
+    <w:p>
+      <w:pPr>
+        <w:pStyle w:val="ListParagraph"/>
+        <w:ind w:left="1440" w:firstLine="0"/>
+        <w:rPr>
+          <w:lang w:val="vi-VN"/>
+        </w:rPr>
+      </w:pPr>
+    </w:p>
+    <w:p>
+      <w:pPr>
+        <w:pStyle w:val="ListParagraph"/>
+        <w:ind w:left="1440" w:firstLine="0"/>
+        <w:rPr>
+          <w:lang w:val="vi-VN"/>
+        </w:rPr>
+      </w:pPr>
+    </w:p>
+    <w:p>
+      <w:pPr>
+        <w:pStyle w:val="ListParagraph"/>
+        <w:ind w:left="1440" w:firstLine="0"/>
+        <w:rPr>
+          <w:lang w:val="vi-VN"/>
+        </w:rPr>
+      </w:pPr>
+    </w:p>
+    <w:p>
+      <w:pPr>
+        <w:pStyle w:val="ListParagraph"/>
+        <w:ind w:left="1440" w:firstLine="0"/>
+        <w:rPr>
+          <w:lang w:val="vi-VN"/>
+        </w:rPr>
+      </w:pPr>
+    </w:p>
+    <w:p>
+      <w:pPr>
+        <w:pStyle w:val="ListParagraph"/>
+        <w:ind w:left="1440" w:firstLine="0"/>
+        <w:rPr>
+          <w:lang w:val="vi-VN"/>
+        </w:rPr>
+      </w:pPr>
+    </w:p>
+    <w:p>
+      <w:pPr>
+        <w:pStyle w:val="ListParagraph"/>
+        <w:ind w:left="1440" w:firstLine="0"/>
+        <w:rPr>
+          <w:lang w:val="vi-VN"/>
+        </w:rPr>
+      </w:pPr>
+    </w:p>
+    <w:p>
+      <w:pPr>
+        <w:pStyle w:val="ListParagraph"/>
+        <w:ind w:left="1440" w:firstLine="0"/>
+        <w:rPr>
+          <w:lang w:val="vi-VN"/>
+        </w:rPr>
+      </w:pPr>
+    </w:p>
+    <w:p>
+      <w:pPr>
+        <w:pStyle w:val="ListParagraph"/>
+        <w:ind w:left="1440" w:firstLine="0"/>
+        <w:rPr>
+          <w:lang w:val="vi-VN"/>
+        </w:rPr>
+      </w:pPr>
+    </w:p>
+    <w:p>
+      <w:pPr>
+        <w:pStyle w:val="ListParagraph"/>
+        <w:ind w:left="1440" w:firstLine="0"/>
+        <w:rPr>
+          <w:lang w:val="vi-VN"/>
+        </w:rPr>
+      </w:pPr>
+    </w:p>
+    <w:p>
+      <w:pPr>
+        <w:pStyle w:val="ListParagraph"/>
+        <w:ind w:left="1440" w:firstLine="0"/>
+        <w:rPr>
+          <w:lang w:val="vi-VN"/>
+        </w:rPr>
+      </w:pPr>
+    </w:p>
+    <w:p>
+      <w:pPr>
+        <w:pStyle w:val="ListParagraph"/>
+        <w:ind w:left="1440" w:firstLine="0"/>
+        <w:rPr>
+          <w:lang w:val="vi-VN"/>
+        </w:rPr>
+      </w:pPr>
+    </w:p>
+    <w:p>
+      <w:pPr>
+        <w:pStyle w:val="ListParagraph"/>
+        <w:ind w:left="1440" w:firstLine="0"/>
+        <w:rPr>
+          <w:lang w:val="vi-VN"/>
+        </w:rPr>
+      </w:pPr>
+    </w:p>
+    <w:p>
+      <w:pPr>
+        <w:pStyle w:val="ListParagraph"/>
+        <w:ind w:left="1440" w:firstLine="0"/>
+        <w:rPr>
+          <w:lang w:val="vi-VN"/>
+        </w:rPr>
+      </w:pPr>
+    </w:p>
+    <w:p>
+      <w:pPr>
+        <w:pStyle w:val="ListParagraph"/>
+        <w:ind w:left="1440" w:firstLine="0"/>
+        <w:rPr>
+          <w:lang w:val="vi-VN"/>
+        </w:rPr>
+      </w:pPr>
+    </w:p>
+    <w:p>
+      <w:pPr>
+        <w:pStyle w:val="ListParagraph"/>
+        <w:ind w:left="1440" w:firstLine="0"/>
+        <w:rPr>
+          <w:lang w:val="vi-VN"/>
+        </w:rPr>
+      </w:pPr>
+    </w:p>
+    <w:p>
+      <w:pPr>
+        <w:pStyle w:val="ListParagraph"/>
+        <w:ind w:left="1440" w:firstLine="0"/>
+        <w:rPr>
+          <w:lang w:val="vi-VN"/>
+        </w:rPr>
+      </w:pPr>
+    </w:p>
+    <w:p>
+      <w:pPr>
+        <w:pStyle w:val="ListParagraph"/>
+        <w:ind w:left="1440" w:firstLine="0"/>
+        <w:rPr>
+          <w:lang w:val="vi-VN"/>
+        </w:rPr>
+      </w:pPr>
+    </w:p>
+    <w:p>
+      <w:pPr>
+        <w:pStyle w:val="ListParagraph"/>
+        <w:ind w:left="1440" w:firstLine="0"/>
+        <w:rPr>
+          <w:lang w:val="vi-VN"/>
+        </w:rPr>
+      </w:pPr>
+    </w:p>
+    <w:p>
+      <w:pPr>
+        <w:pStyle w:val="ListParagraph"/>
+        <w:ind w:left="1440" w:firstLine="0"/>
+        <w:rPr>
+          <w:lang w:val="vi-VN"/>
+        </w:rPr>
+      </w:pPr>
+    </w:p>
+    <w:p>
+      <w:pPr>
+        <w:pStyle w:val="ListParagraph"/>
+        <w:ind w:left="1440" w:firstLine="0"/>
+        <w:rPr>
+          <w:lang w:val="vi-VN"/>
+        </w:rPr>
+      </w:pPr>
+    </w:p>
+    <w:p>
+      <w:pPr>
+        <w:pStyle w:val="ListParagraph"/>
+        <w:ind w:left="1440" w:firstLine="0"/>
+        <w:rPr>
+          <w:lang w:val="vi-VN"/>
+        </w:rPr>
+      </w:pPr>
+    </w:p>
+    <w:p>
+      <w:pPr>
+        <w:pStyle w:val="ListParagraph"/>
+        <w:ind w:left="1440" w:firstLine="0"/>
+        <w:rPr>
+          <w:lang w:val="vi-VN"/>
+        </w:rPr>
+      </w:pPr>
+    </w:p>
+    <w:p>
+      <w:pPr>
+        <w:pStyle w:val="ListParagraph"/>
+        <w:ind w:left="1440" w:firstLine="0"/>
+        <w:rPr>
+          <w:lang w:val="vi-VN"/>
+        </w:rPr>
+      </w:pPr>
+    </w:p>
+    <w:p>
+      <w:pPr>
+        <w:pStyle w:val="ListParagraph"/>
+        <w:ind w:left="1440" w:firstLine="0"/>
+        <w:rPr>
+          <w:lang w:val="vi-VN"/>
+        </w:rPr>
+      </w:pPr>
     </w:p>
     <w:p>
       <w:r>
@@ -472,289 +711,12 @@
         <w:rPr>
           <w:noProof/>
         </w:rPr>
-        <mc:AlternateContent>
-          <mc:Choice Requires="wpi">
-            <w:drawing>
-              <wp:anchor distT="0" distB="0" distL="114300" distR="114300" simplePos="0" relativeHeight="251681792" behindDoc="0" locked="0" layoutInCell="1" allowOverlap="1" wp14:anchorId="77F40011" wp14:editId="1897CB11">
-                <wp:simplePos x="0" y="0"/>
-                <wp:positionH relativeFrom="column">
-                  <wp:posOffset>3792516</wp:posOffset>
-                </wp:positionH>
-                <wp:positionV relativeFrom="paragraph">
-                  <wp:posOffset>4205928</wp:posOffset>
-                </wp:positionV>
-                <wp:extent cx="121920" cy="135255"/>
-                <wp:effectExtent l="57150" t="57150" r="0" b="55245"/>
-                <wp:wrapNone/>
-                <wp:docPr id="1462869374" name="Ink 32"/>
-                <wp:cNvGraphicFramePr/>
-                <a:graphic xmlns:a="http://schemas.openxmlformats.org/drawingml/2006/main">
-                  <a:graphicData uri="http://schemas.microsoft.com/office/word/2010/wordprocessingInk">
-                    <w14:contentPart bwMode="auto" r:id="rId10">
-                      <w14:nvContentPartPr>
-                        <w14:cNvContentPartPr/>
-                      </w14:nvContentPartPr>
-                      <w14:xfrm>
-                        <a:off x="0" y="0"/>
-                        <a:ext cx="121920" cy="135255"/>
-                      </w14:xfrm>
-                    </w14:contentPart>
-                  </a:graphicData>
-                </a:graphic>
-              </wp:anchor>
-            </w:drawing>
-          </mc:Choice>
-          <mc:Fallback>
-            <w:pict>
-              <v:shapetype w14:anchorId="16B0F9D4" id="_x0000_t75" coordsize="21600,21600" o:spt="75" o:preferrelative="t" path="m@4@5l@4@11@9@11@9@5xe" filled="f" stroked="f">
-                <v:stroke joinstyle="miter"/>
-                <v:formulas>
-                  <v:f eqn="if lineDrawn pixelLineWidth 0"/>
-                  <v:f eqn="sum @0 1 0"/>
-                  <v:f eqn="sum 0 0 @1"/>
-                  <v:f eqn="prod @2 1 2"/>
-                  <v:f eqn="prod @3 21600 pixelWidth"/>
-                  <v:f eqn="prod @3 21600 pixelHeight"/>
-                  <v:f eqn="sum @0 0 1"/>
-                  <v:f eqn="prod @6 1 2"/>
-                  <v:f eqn="prod @7 21600 pixelWidth"/>
-                  <v:f eqn="sum @8 21600 0"/>
-                  <v:f eqn="prod @7 21600 pixelHeight"/>
-                  <v:f eqn="sum @10 21600 0"/>
-                </v:formulas>
-                <v:path o:extrusionok="f" gradientshapeok="t" o:connecttype="rect"/>
-                <o:lock v:ext="edit" aspectratio="t"/>
-              </v:shapetype>
-              <v:shape id="Ink 32" o:spid="_x0000_s1026" type="#_x0000_t75" style="position:absolute;margin-left:297.9pt;margin-top:330.5pt;width:11pt;height:12.05pt;z-index:251681792;visibility:visible;mso-wrap-style:square;mso-wrap-distance-left:9pt;mso-wrap-distance-top:0;mso-wrap-distance-right:9pt;mso-wrap-distance-bottom:0;mso-position-horizontal:absolute;mso-position-horizontal-relative:text;mso-position-vertical:absolute;mso-position-vertical-relative:text" o:gfxdata="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">
-                <v:imagedata r:id="rId11" o:title=""/>
-              </v:shape>
-            </w:pict>
-          </mc:Fallback>
-        </mc:AlternateContent>
+        <w:t xml:space="preserve">                       </w:t>
       </w:r>
       <w:r>
         <w:rPr>
           <w:noProof/>
         </w:rPr>
-        <mc:AlternateContent>
-          <mc:Choice Requires="wpi">
-            <w:drawing>
-              <wp:anchor distT="0" distB="0" distL="114300" distR="114300" simplePos="0" relativeHeight="251676672" behindDoc="0" locked="0" layoutInCell="1" allowOverlap="1" wp14:anchorId="259BE1C0" wp14:editId="2FBC7589">
-                <wp:simplePos x="0" y="0"/>
-                <wp:positionH relativeFrom="column">
-                  <wp:posOffset>3841813</wp:posOffset>
-                </wp:positionH>
-                <wp:positionV relativeFrom="paragraph">
-                  <wp:posOffset>4649507</wp:posOffset>
-                </wp:positionV>
-                <wp:extent cx="129240" cy="5040"/>
-                <wp:effectExtent l="57150" t="57150" r="42545" b="52705"/>
-                <wp:wrapNone/>
-                <wp:docPr id="891043455" name="Ink 27"/>
-                <wp:cNvGraphicFramePr/>
-                <a:graphic xmlns:a="http://schemas.openxmlformats.org/drawingml/2006/main">
-                  <a:graphicData uri="http://schemas.microsoft.com/office/word/2010/wordprocessingInk">
-                    <w14:contentPart bwMode="auto" r:id="rId12">
-                      <w14:nvContentPartPr>
-                        <w14:cNvContentPartPr/>
-                      </w14:nvContentPartPr>
-                      <w14:xfrm>
-                        <a:off x="0" y="0"/>
-                        <a:ext cx="129240" cy="5040"/>
-                      </w14:xfrm>
-                    </w14:contentPart>
-                  </a:graphicData>
-                </a:graphic>
-              </wp:anchor>
-            </w:drawing>
-          </mc:Choice>
-          <mc:Fallback>
-            <w:pict>
-              <v:shape w14:anchorId="0907D61A" id="Ink 27" o:spid="_x0000_s1026" type="#_x0000_t75" style="position:absolute;margin-left:301.8pt;margin-top:365.4pt;width:11.6pt;height:1.85pt;z-index:251676672;visibility:visible;mso-wrap-style:square;mso-wrap-distance-left:9pt;mso-wrap-distance-top:0;mso-wrap-distance-right:9pt;mso-wrap-distance-bottom:0;mso-position-horizontal:absolute;mso-position-horizontal-relative:text;mso-position-vertical:absolute;mso-position-vertical-relative:text" o:gfxdata="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">
-                <v:imagedata r:id="rId13" o:title=""/>
-              </v:shape>
-            </w:pict>
-          </mc:Fallback>
-        </mc:AlternateContent>
-      </w:r>
-      <w:r>
-        <w:rPr>
-          <w:noProof/>
-        </w:rPr>
-        <mc:AlternateContent>
-          <mc:Choice Requires="wps">
-            <w:drawing>
-              <wp:anchor distT="0" distB="0" distL="114300" distR="114300" simplePos="0" relativeHeight="251666432" behindDoc="0" locked="0" layoutInCell="1" allowOverlap="1" wp14:anchorId="31EF0B43" wp14:editId="5A70AEAA">
-                <wp:simplePos x="0" y="0"/>
-                <wp:positionH relativeFrom="column">
-                  <wp:posOffset>2797791</wp:posOffset>
-                </wp:positionH>
-                <wp:positionV relativeFrom="paragraph">
-                  <wp:posOffset>4389234</wp:posOffset>
-                </wp:positionV>
-                <wp:extent cx="1104900" cy="45719"/>
-                <wp:effectExtent l="0" t="76200" r="0" b="50165"/>
-                <wp:wrapNone/>
-                <wp:docPr id="1903505477" name="Connector: Curved 11"/>
-                <wp:cNvGraphicFramePr/>
-                <a:graphic xmlns:a="http://schemas.openxmlformats.org/drawingml/2006/main">
-                  <a:graphicData uri="http://schemas.microsoft.com/office/word/2010/wordprocessingShape">
-                    <wps:wsp>
-                      <wps:cNvCnPr/>
-                      <wps:spPr>
-                        <a:xfrm flipV="1">
-                          <a:off x="0" y="0"/>
-                          <a:ext cx="1104900" cy="45719"/>
-                        </a:xfrm>
-                        <a:prstGeom prst="curvedConnector3">
-                          <a:avLst>
-                            <a:gd name="adj1" fmla="val 6128"/>
-                          </a:avLst>
-                        </a:prstGeom>
-                        <a:ln>
-                          <a:solidFill>
-                            <a:srgbClr val="FF0000"/>
-                          </a:solidFill>
-                          <a:tailEnd type="triangle"/>
-                        </a:ln>
-                      </wps:spPr>
-                      <wps:style>
-                        <a:lnRef idx="3">
-                          <a:schemeClr val="accent2"/>
-                        </a:lnRef>
-                        <a:fillRef idx="0">
-                          <a:schemeClr val="accent2"/>
-                        </a:fillRef>
-                        <a:effectRef idx="2">
-                          <a:schemeClr val="accent2"/>
-                        </a:effectRef>
-                        <a:fontRef idx="minor">
-                          <a:schemeClr val="tx1"/>
-                        </a:fontRef>
-                      </wps:style>
-                      <wps:bodyPr/>
-                    </wps:wsp>
-                  </a:graphicData>
-                </a:graphic>
-                <wp14:sizeRelH relativeFrom="margin">
-                  <wp14:pctWidth>0</wp14:pctWidth>
-                </wp14:sizeRelH>
-                <wp14:sizeRelV relativeFrom="margin">
-                  <wp14:pctHeight>0</wp14:pctHeight>
-                </wp14:sizeRelV>
-              </wp:anchor>
-            </w:drawing>
-          </mc:Choice>
-          <mc:Fallback>
-            <w:pict>
-              <v:shapetype w14:anchorId="7E68C607" id="_x0000_t38" coordsize="21600,21600" o:spt="38" o:oned="t" path="m,c@0,0@1,5400@1,10800@1,16200@2,21600,21600,21600e" filled="f">
-                <v:formulas>
-                  <v:f eqn="mid #0 0"/>
-                  <v:f eqn="val #0"/>
-                  <v:f eqn="mid #0 21600"/>
-                </v:formulas>
-                <v:path arrowok="t" fillok="f" o:connecttype="none"/>
-                <v:handles>
-                  <v:h position="#0,center"/>
-                </v:handles>
-                <o:lock v:ext="edit" shapetype="t"/>
-              </v:shapetype>
-              <v:shape id="Connector: Curved 11" o:spid="_x0000_s1026" type="#_x0000_t38" style="position:absolute;margin-left:220.3pt;margin-top:345.6pt;width:87pt;height:3.6pt;flip:y;z-index:251666432;visibility:visible;mso-wrap-style:square;mso-width-percent:0;mso-height-percent:0;mso-wrap-distance-left:9pt;mso-wrap-distance-top:0;mso-wrap-distance-right:9pt;mso-wrap-distance-bottom:0;mso-position-horizontal:absolute;mso-position-horizontal-relative:text;mso-position-vertical:absolute;mso-position-vertical-relative:text;mso-width-percent:0;mso-height-percent:0;mso-width-relative:margin;mso-height-relative:margin" o:gfxdata="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" adj="1324" strokecolor="red" strokeweight="1.5pt">
-                <v:stroke endarrow="block" joinstyle="miter"/>
-              </v:shape>
-            </w:pict>
-          </mc:Fallback>
-        </mc:AlternateContent>
-      </w:r>
-      <w:r>
-        <w:rPr>
-          <w:noProof/>
-        </w:rPr>
-        <mc:AlternateContent>
-          <mc:Choice Requires="wps">
-            <w:drawing>
-              <wp:anchor distT="0" distB="0" distL="114300" distR="114300" simplePos="0" relativeHeight="251667456" behindDoc="0" locked="0" layoutInCell="1" allowOverlap="1" wp14:anchorId="65D25C30" wp14:editId="254BD600">
-                <wp:simplePos x="0" y="0"/>
-                <wp:positionH relativeFrom="column">
-                  <wp:posOffset>3316405</wp:posOffset>
-                </wp:positionH>
-                <wp:positionV relativeFrom="paragraph">
-                  <wp:posOffset>4537880</wp:posOffset>
-                </wp:positionV>
-                <wp:extent cx="614149" cy="62125"/>
-                <wp:effectExtent l="0" t="57150" r="14605" b="33655"/>
-                <wp:wrapNone/>
-                <wp:docPr id="2090298960" name="Straight Arrow Connector 12"/>
-                <wp:cNvGraphicFramePr/>
-                <a:graphic xmlns:a="http://schemas.openxmlformats.org/drawingml/2006/main">
-                  <a:graphicData uri="http://schemas.microsoft.com/office/word/2010/wordprocessingShape">
-                    <wps:wsp>
-                      <wps:cNvCnPr/>
-                      <wps:spPr>
-                        <a:xfrm flipV="1">
-                          <a:off x="0" y="0"/>
-                          <a:ext cx="614149" cy="62125"/>
-                        </a:xfrm>
-                        <a:prstGeom prst="straightConnector1">
-                          <a:avLst/>
-                        </a:prstGeom>
-                        <a:ln>
-                          <a:solidFill>
-                            <a:schemeClr val="tx1"/>
-                          </a:solidFill>
-                          <a:tailEnd type="triangle"/>
-                        </a:ln>
-                      </wps:spPr>
-                      <wps:style>
-                        <a:lnRef idx="3">
-                          <a:schemeClr val="dk1"/>
-                        </a:lnRef>
-                        <a:fillRef idx="0">
-                          <a:schemeClr val="dk1"/>
-                        </a:fillRef>
-                        <a:effectRef idx="2">
-                          <a:schemeClr val="dk1"/>
-                        </a:effectRef>
-                        <a:fontRef idx="minor">
-                          <a:schemeClr val="tx1"/>
-                        </a:fontRef>
-                      </wps:style>
-                      <wps:bodyPr/>
-                    </wps:wsp>
-                  </a:graphicData>
-                </a:graphic>
-                <wp14:sizeRelH relativeFrom="margin">
-                  <wp14:pctWidth>0</wp14:pctWidth>
-                </wp14:sizeRelH>
-                <wp14:sizeRelV relativeFrom="margin">
-                  <wp14:pctHeight>0</wp14:pctHeight>
-                </wp14:sizeRelV>
-              </wp:anchor>
-            </w:drawing>
-          </mc:Choice>
-          <mc:Fallback>
-            <w:pict>
-              <v:shapetype w14:anchorId="3F4DB8E2" id="_x0000_t32" coordsize="21600,21600" o:spt="32" o:oned="t" path="m,l21600,21600e" filled="f">
-                <v:path arrowok="t" fillok="f" o:connecttype="none"/>
-                <o:lock v:ext="edit" shapetype="t"/>
-              </v:shapetype>
-              <v:shape id="Straight Arrow Connector 12" o:spid="_x0000_s1026" type="#_x0000_t32" style="position:absolute;margin-left:261.15pt;margin-top:357.3pt;width:48.35pt;height:4.9pt;flip:y;z-index:251667456;visibility:visible;mso-wrap-style:square;mso-width-percent:0;mso-height-percent:0;mso-wrap-distance-left:9pt;mso-wrap-distance-top:0;mso-wrap-distance-right:9pt;mso-wrap-distance-bottom:0;mso-position-horizontal:absolute;mso-position-horizontal-relative:text;mso-position-vertical:absolute;mso-position-vertical-relative:text;mso-width-percent:0;mso-height-percent:0;mso-width-relative:margin;mso-height-relative:margin" o:gfxdata="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" strokecolor="black [3213]" strokeweight="1.5pt">
-                <v:stroke endarrow="block" joinstyle="miter"/>
-              </v:shape>
-            </w:pict>
-          </mc:Fallback>
-        </mc:AlternateContent>
-      </w:r>
-      <w:r>
-        <w:rPr>
-          <w:noProof/>
-        </w:rPr>
-        <w:t xml:space="preserve">                       </w:t>
-      </w:r>
-      <w:r>
-        <w:rPr>
-          <w:noProof/>
-        </w:rPr>
         <w:t xml:space="preserve">  </w:t>
       </w:r>
       <w:r>
@@ -770,6 +732,7 @@
         <w:rPr>
           <w:rFonts w:cs="Times New Roman"/>
           <w:szCs w:val="28"/>
+          <w:lang w:val="vi-VN"/>
         </w:rPr>
       </w:pPr>
       <w:r>
@@ -779,40 +742,6 @@
         </w:rPr>
         <w:tab/>
       </w:r>
-    </w:p>
-    <w:p>
-      <w:pPr>
-        <w:ind w:left="495"/>
-        <w:jc w:val="center"/>
-        <w:rPr>
-          <w:rFonts w:cs="Times New Roman"/>
-          <w:szCs w:val="28"/>
-          <w:lang w:val="vi-VN"/>
-        </w:rPr>
-      </w:pPr>
-      <w:r>
-        <w:rPr>
-          <w:rFonts w:cs="Times New Roman"/>
-          <w:szCs w:val="28"/>
-          <w:lang w:val="vi-VN"/>
-        </w:rPr>
-        <w:t>HÌNH 1</w:t>
-      </w:r>
-    </w:p>
-    <w:p>
-      <w:pPr>
-        <w:pStyle w:val="ListParagraph"/>
-        <w:numPr>
-          <w:ilvl w:val="0"/>
-          <w:numId w:val="8"/>
-        </w:numPr>
-        <w:jc w:val="left"/>
-        <w:rPr>
-          <w:rFonts w:cs="Times New Roman"/>
-          <w:szCs w:val="28"/>
-          <w:lang w:val="vi-VN"/>
-        </w:rPr>
-      </w:pPr>
       <w:r>
         <w:rPr>
           <w:rFonts w:cs="Times New Roman"/>
@@ -1031,7 +960,6 @@
           <w:szCs w:val="28"/>
           <w:lang w:val="vi-VN"/>
         </w:rPr>
-        <w:lastRenderedPageBreak/>
         <w:t>Bell&amp;C là đầu ra còi báo động, khi có báo động sẽ phát ra nguồn điện DC 12V</w:t>
       </w:r>
     </w:p>
@@ -1054,6 +982,7 @@
           <w:szCs w:val="28"/>
           <w:lang w:val="vi-VN"/>
         </w:rPr>
+        <w:lastRenderedPageBreak/>
         <w:t>AUX &amp; C là nguồn 12V/500mA cung cấp cho các thiết bị bên ngoài</w:t>
       </w:r>
     </w:p>
@@ -1189,7 +1118,7 @@
                     <pic:cNvPicPr/>
                   </pic:nvPicPr>
                   <pic:blipFill>
-                    <a:blip r:embed="rId14">
+                    <a:blip r:embed="rId10">
                       <a:extLst>
                         <a:ext uri="{28A0092B-C50C-407E-A947-70E740481C1C}">
                           <a14:useLocalDpi xmlns:a14="http://schemas.microsoft.com/office/drawing/2010/main" val="0"/>
@@ -4889,7 +4818,6 @@
           <w:rFonts w:cs="Times New Roman"/>
           <w:szCs w:val="28"/>
         </w:rPr>
-        <w:lastRenderedPageBreak/>
         <w:t>Hướng</w:t>
       </w:r>
       <w:r>
@@ -4917,6 +4845,7 @@
           <w:szCs w:val="28"/>
           <w:lang w:val="vi-VN"/>
         </w:rPr>
+        <w:lastRenderedPageBreak/>
         <w:t xml:space="preserve">Để vào chế độ lập trình </w:t>
       </w:r>
     </w:p>
@@ -6828,7 +6757,7 @@
                     <pic:cNvPicPr/>
                   </pic:nvPicPr>
                   <pic:blipFill>
-                    <a:blip r:embed="rId15">
+                    <a:blip r:embed="rId11">
                       <a:extLst>
                         <a:ext uri="{28A0092B-C50C-407E-A947-70E740481C1C}">
                           <a14:useLocalDpi xmlns:a14="http://schemas.microsoft.com/office/drawing/2010/main" val="0"/>
@@ -6914,7 +6843,7 @@
                     <pic:cNvPicPr/>
                   </pic:nvPicPr>
                   <pic:blipFill>
-                    <a:blip r:embed="rId16"/>
+                    <a:blip r:embed="rId12"/>
                     <a:stretch>
                       <a:fillRect/>
                     </a:stretch>
@@ -7066,7 +6995,7 @@
       </w:r>
     </w:p>
     <w:sectPr>
-      <w:footerReference w:type="default" r:id="rId17"/>
+      <w:footerReference w:type="default" r:id="rId13"/>
       <w:pgSz w:w="11909" w:h="16834" w:code="9"/>
       <w:pgMar w:top="1134" w:right="1134" w:bottom="1134" w:left="1701" w:header="720" w:footer="720" w:gutter="0"/>
       <w:pgNumType w:start="0"/>
@@ -7274,6 +7203,92 @@
     </w:lvl>
   </w:abstractNum>
   <w:abstractNum w:abstractNumId="1" w15:restartNumberingAfterBreak="0">
+    <w:nsid w:val="0D7A2A53"/>
+    <w:multiLevelType w:val="hybridMultilevel"/>
+    <w:tmpl w:val="E5A2075A"/>
+    <w:lvl w:ilvl="0" w:tplc="04090013">
+      <w:start w:val="1"/>
+      <w:numFmt w:val="upperRoman"/>
+      <w:lvlText w:val="%1."/>
+      <w:lvlJc w:val="right"/>
+      <w:pPr>
+        <w:ind w:left="1440" w:hanging="360"/>
+      </w:pPr>
+    </w:lvl>
+    <w:lvl w:ilvl="1" w:tplc="04090019" w:tentative="1">
+      <w:start w:val="1"/>
+      <w:numFmt w:val="lowerLetter"/>
+      <w:lvlText w:val="%2."/>
+      <w:lvlJc w:val="left"/>
+      <w:pPr>
+        <w:ind w:left="2160" w:hanging="360"/>
+      </w:pPr>
+    </w:lvl>
+    <w:lvl w:ilvl="2" w:tplc="0409001B" w:tentative="1">
+      <w:start w:val="1"/>
+      <w:numFmt w:val="lowerRoman"/>
+      <w:lvlText w:val="%3."/>
+      <w:lvlJc w:val="right"/>
+      <w:pPr>
+        <w:ind w:left="2880" w:hanging="180"/>
+      </w:pPr>
+    </w:lvl>
+    <w:lvl w:ilvl="3" w:tplc="0409000F" w:tentative="1">
+      <w:start w:val="1"/>
+      <w:numFmt w:val="decimal"/>
+      <w:lvlText w:val="%4."/>
+      <w:lvlJc w:val="left"/>
+      <w:pPr>
+        <w:ind w:left="3600" w:hanging="360"/>
+      </w:pPr>
+    </w:lvl>
+    <w:lvl w:ilvl="4" w:tplc="04090019" w:tentative="1">
+      <w:start w:val="1"/>
+      <w:numFmt w:val="lowerLetter"/>
+      <w:lvlText w:val="%5."/>
+      <w:lvlJc w:val="left"/>
+      <w:pPr>
+        <w:ind w:left="4320" w:hanging="360"/>
+      </w:pPr>
+    </w:lvl>
+    <w:lvl w:ilvl="5" w:tplc="0409001B" w:tentative="1">
+      <w:start w:val="1"/>
+      <w:numFmt w:val="lowerRoman"/>
+      <w:lvlText w:val="%6."/>
+      <w:lvlJc w:val="right"/>
+      <w:pPr>
+        <w:ind w:left="5040" w:hanging="180"/>
+      </w:pPr>
+    </w:lvl>
+    <w:lvl w:ilvl="6" w:tplc="0409000F" w:tentative="1">
+      <w:start w:val="1"/>
+      <w:numFmt w:val="decimal"/>
+      <w:lvlText w:val="%7."/>
+      <w:lvlJc w:val="left"/>
+      <w:pPr>
+        <w:ind w:left="5760" w:hanging="360"/>
+      </w:pPr>
+    </w:lvl>
+    <w:lvl w:ilvl="7" w:tplc="04090019" w:tentative="1">
+      <w:start w:val="1"/>
+      <w:numFmt w:val="lowerLetter"/>
+      <w:lvlText w:val="%8."/>
+      <w:lvlJc w:val="left"/>
+      <w:pPr>
+        <w:ind w:left="6480" w:hanging="360"/>
+      </w:pPr>
+    </w:lvl>
+    <w:lvl w:ilvl="8" w:tplc="0409001B" w:tentative="1">
+      <w:start w:val="1"/>
+      <w:numFmt w:val="lowerRoman"/>
+      <w:lvlText w:val="%9."/>
+      <w:lvlJc w:val="right"/>
+      <w:pPr>
+        <w:ind w:left="7200" w:hanging="180"/>
+      </w:pPr>
+    </w:lvl>
+  </w:abstractNum>
+  <w:abstractNum w:abstractNumId="2" w15:restartNumberingAfterBreak="0">
     <w:nsid w:val="0DE95657"/>
     <w:multiLevelType w:val="hybridMultilevel"/>
     <w:tmpl w:val="1E6EA580"/>
@@ -7363,7 +7378,7 @@
       </w:pPr>
     </w:lvl>
   </w:abstractNum>
-  <w:abstractNum w:abstractNumId="2" w15:restartNumberingAfterBreak="0">
+  <w:abstractNum w:abstractNumId="3" w15:restartNumberingAfterBreak="0">
     <w:nsid w:val="157E40F8"/>
     <w:multiLevelType w:val="hybridMultilevel"/>
     <w:tmpl w:val="3D9ACD76"/>
@@ -7449,7 +7464,7 @@
       </w:pPr>
     </w:lvl>
   </w:abstractNum>
-  <w:abstractNum w:abstractNumId="3" w15:restartNumberingAfterBreak="0">
+  <w:abstractNum w:abstractNumId="4" w15:restartNumberingAfterBreak="0">
     <w:nsid w:val="1B35085C"/>
     <w:multiLevelType w:val="multilevel"/>
     <w:tmpl w:val="092883FE"/>
@@ -7562,7 +7577,7 @@
       </w:rPr>
     </w:lvl>
   </w:abstractNum>
-  <w:abstractNum w:abstractNumId="4" w15:restartNumberingAfterBreak="0">
+  <w:abstractNum w:abstractNumId="5" w15:restartNumberingAfterBreak="0">
     <w:nsid w:val="276D42AB"/>
     <w:multiLevelType w:val="hybridMultilevel"/>
     <w:tmpl w:val="2D2095EE"/>
@@ -7651,7 +7666,7 @@
       </w:pPr>
     </w:lvl>
   </w:abstractNum>
-  <w:abstractNum w:abstractNumId="5" w15:restartNumberingAfterBreak="0">
+  <w:abstractNum w:abstractNumId="6" w15:restartNumberingAfterBreak="0">
     <w:nsid w:val="29985887"/>
     <w:multiLevelType w:val="hybridMultilevel"/>
     <w:tmpl w:val="060E92F8"/>
@@ -7737,7 +7752,7 @@
       </w:pPr>
     </w:lvl>
   </w:abstractNum>
-  <w:abstractNum w:abstractNumId="6" w15:restartNumberingAfterBreak="0">
+  <w:abstractNum w:abstractNumId="7" w15:restartNumberingAfterBreak="0">
     <w:nsid w:val="2C643923"/>
     <w:multiLevelType w:val="hybridMultilevel"/>
     <w:tmpl w:val="8522F0E2"/>
@@ -7850,7 +7865,96 @@
       </w:rPr>
     </w:lvl>
   </w:abstractNum>
-  <w:abstractNum w:abstractNumId="7" w15:restartNumberingAfterBreak="0">
+  <w:abstractNum w:abstractNumId="8" w15:restartNumberingAfterBreak="0">
+    <w:nsid w:val="36D9693D"/>
+    <w:multiLevelType w:val="hybridMultilevel"/>
+    <w:tmpl w:val="22465BBE"/>
+    <w:lvl w:ilvl="0" w:tplc="F892A138">
+      <w:start w:val="1"/>
+      <w:numFmt w:val="decimal"/>
+      <w:lvlText w:val="%1"/>
+      <w:lvlJc w:val="left"/>
+      <w:pPr>
+        <w:ind w:left="1440" w:hanging="360"/>
+      </w:pPr>
+      <w:rPr>
+        <w:rFonts w:hint="default"/>
+      </w:rPr>
+    </w:lvl>
+    <w:lvl w:ilvl="1" w:tplc="04090019" w:tentative="1">
+      <w:start w:val="1"/>
+      <w:numFmt w:val="lowerLetter"/>
+      <w:lvlText w:val="%2."/>
+      <w:lvlJc w:val="left"/>
+      <w:pPr>
+        <w:ind w:left="2160" w:hanging="360"/>
+      </w:pPr>
+    </w:lvl>
+    <w:lvl w:ilvl="2" w:tplc="0409001B" w:tentative="1">
+      <w:start w:val="1"/>
+      <w:numFmt w:val="lowerRoman"/>
+      <w:lvlText w:val="%3."/>
+      <w:lvlJc w:val="right"/>
+      <w:pPr>
+        <w:ind w:left="2880" w:hanging="180"/>
+      </w:pPr>
+    </w:lvl>
+    <w:lvl w:ilvl="3" w:tplc="0409000F" w:tentative="1">
+      <w:start w:val="1"/>
+      <w:numFmt w:val="decimal"/>
+      <w:lvlText w:val="%4."/>
+      <w:lvlJc w:val="left"/>
+      <w:pPr>
+        <w:ind w:left="3600" w:hanging="360"/>
+      </w:pPr>
+    </w:lvl>
+    <w:lvl w:ilvl="4" w:tplc="04090019" w:tentative="1">
+      <w:start w:val="1"/>
+      <w:numFmt w:val="lowerLetter"/>
+      <w:lvlText w:val="%5."/>
+      <w:lvlJc w:val="left"/>
+      <w:pPr>
+        <w:ind w:left="4320" w:hanging="360"/>
+      </w:pPr>
+    </w:lvl>
+    <w:lvl w:ilvl="5" w:tplc="0409001B" w:tentative="1">
+      <w:start w:val="1"/>
+      <w:numFmt w:val="lowerRoman"/>
+      <w:lvlText w:val="%6."/>
+      <w:lvlJc w:val="right"/>
+      <w:pPr>
+        <w:ind w:left="5040" w:hanging="180"/>
+      </w:pPr>
+    </w:lvl>
+    <w:lvl w:ilvl="6" w:tplc="0409000F" w:tentative="1">
+      <w:start w:val="1"/>
+      <w:numFmt w:val="decimal"/>
+      <w:lvlText w:val="%7."/>
+      <w:lvlJc w:val="left"/>
+      <w:pPr>
+        <w:ind w:left="5760" w:hanging="360"/>
+      </w:pPr>
+    </w:lvl>
+    <w:lvl w:ilvl="7" w:tplc="04090019" w:tentative="1">
+      <w:start w:val="1"/>
+      <w:numFmt w:val="lowerLetter"/>
+      <w:lvlText w:val="%8."/>
+      <w:lvlJc w:val="left"/>
+      <w:pPr>
+        <w:ind w:left="6480" w:hanging="360"/>
+      </w:pPr>
+    </w:lvl>
+    <w:lvl w:ilvl="8" w:tplc="0409001B" w:tentative="1">
+      <w:start w:val="1"/>
+      <w:numFmt w:val="lowerRoman"/>
+      <w:lvlText w:val="%9."/>
+      <w:lvlJc w:val="right"/>
+      <w:pPr>
+        <w:ind w:left="7200" w:hanging="180"/>
+      </w:pPr>
+    </w:lvl>
+  </w:abstractNum>
+  <w:abstractNum w:abstractNumId="9" w15:restartNumberingAfterBreak="0">
     <w:nsid w:val="37EC181E"/>
     <w:multiLevelType w:val="hybridMultilevel"/>
     <w:tmpl w:val="5C92C264"/>
@@ -7939,7 +8043,7 @@
       </w:pPr>
     </w:lvl>
   </w:abstractNum>
-  <w:abstractNum w:abstractNumId="8" w15:restartNumberingAfterBreak="0">
+  <w:abstractNum w:abstractNumId="10" w15:restartNumberingAfterBreak="0">
     <w:nsid w:val="3BD33F5D"/>
     <w:multiLevelType w:val="hybridMultilevel"/>
     <w:tmpl w:val="220A5668"/>
@@ -8025,7 +8129,7 @@
       </w:pPr>
     </w:lvl>
   </w:abstractNum>
-  <w:abstractNum w:abstractNumId="9" w15:restartNumberingAfterBreak="0">
+  <w:abstractNum w:abstractNumId="11" w15:restartNumberingAfterBreak="0">
     <w:nsid w:val="447B6750"/>
     <w:multiLevelType w:val="multilevel"/>
     <w:tmpl w:val="206C53BA"/>
@@ -8144,7 +8248,7 @@
       </w:rPr>
     </w:lvl>
   </w:abstractNum>
-  <w:abstractNum w:abstractNumId="10" w15:restartNumberingAfterBreak="0">
+  <w:abstractNum w:abstractNumId="12" w15:restartNumberingAfterBreak="0">
     <w:nsid w:val="45823DAA"/>
     <w:multiLevelType w:val="hybridMultilevel"/>
     <w:tmpl w:val="BE6CA928"/>
@@ -8257,7 +8361,7 @@
       </w:rPr>
     </w:lvl>
   </w:abstractNum>
-  <w:abstractNum w:abstractNumId="11" w15:restartNumberingAfterBreak="0">
+  <w:abstractNum w:abstractNumId="13" w15:restartNumberingAfterBreak="0">
     <w:nsid w:val="4D770D5C"/>
     <w:multiLevelType w:val="hybridMultilevel"/>
     <w:tmpl w:val="59242AEE"/>
@@ -8343,7 +8447,93 @@
       </w:pPr>
     </w:lvl>
   </w:abstractNum>
-  <w:abstractNum w:abstractNumId="12" w15:restartNumberingAfterBreak="0">
+  <w:abstractNum w:abstractNumId="14" w15:restartNumberingAfterBreak="0">
+    <w:nsid w:val="4E0B34A2"/>
+    <w:multiLevelType w:val="hybridMultilevel"/>
+    <w:tmpl w:val="649AC894"/>
+    <w:lvl w:ilvl="0" w:tplc="04090013">
+      <w:start w:val="1"/>
+      <w:numFmt w:val="upperRoman"/>
+      <w:lvlText w:val="%1."/>
+      <w:lvlJc w:val="right"/>
+      <w:pPr>
+        <w:ind w:left="720" w:hanging="360"/>
+      </w:pPr>
+    </w:lvl>
+    <w:lvl w:ilvl="1" w:tplc="04090019" w:tentative="1">
+      <w:start w:val="1"/>
+      <w:numFmt w:val="lowerLetter"/>
+      <w:lvlText w:val="%2."/>
+      <w:lvlJc w:val="left"/>
+      <w:pPr>
+        <w:ind w:left="1440" w:hanging="360"/>
+      </w:pPr>
+    </w:lvl>
+    <w:lvl w:ilvl="2" w:tplc="0409001B" w:tentative="1">
+      <w:start w:val="1"/>
+      <w:numFmt w:val="lowerRoman"/>
+      <w:lvlText w:val="%3."/>
+      <w:lvlJc w:val="right"/>
+      <w:pPr>
+        <w:ind w:left="2160" w:hanging="180"/>
+      </w:pPr>
+    </w:lvl>
+    <w:lvl w:ilvl="3" w:tplc="0409000F" w:tentative="1">
+      <w:start w:val="1"/>
+      <w:numFmt w:val="decimal"/>
+      <w:lvlText w:val="%4."/>
+      <w:lvlJc w:val="left"/>
+      <w:pPr>
+        <w:ind w:left="2880" w:hanging="360"/>
+      </w:pPr>
+    </w:lvl>
+    <w:lvl w:ilvl="4" w:tplc="04090019" w:tentative="1">
+      <w:start w:val="1"/>
+      <w:numFmt w:val="lowerLetter"/>
+      <w:lvlText w:val="%5."/>
+      <w:lvlJc w:val="left"/>
+      <w:pPr>
+        <w:ind w:left="3600" w:hanging="360"/>
+      </w:pPr>
+    </w:lvl>
+    <w:lvl w:ilvl="5" w:tplc="0409001B" w:tentative="1">
+      <w:start w:val="1"/>
+      <w:numFmt w:val="lowerRoman"/>
+      <w:lvlText w:val="%6."/>
+      <w:lvlJc w:val="right"/>
+      <w:pPr>
+        <w:ind w:left="4320" w:hanging="180"/>
+      </w:pPr>
+    </w:lvl>
+    <w:lvl w:ilvl="6" w:tplc="0409000F" w:tentative="1">
+      <w:start w:val="1"/>
+      <w:numFmt w:val="decimal"/>
+      <w:lvlText w:val="%7."/>
+      <w:lvlJc w:val="left"/>
+      <w:pPr>
+        <w:ind w:left="5040" w:hanging="360"/>
+      </w:pPr>
+    </w:lvl>
+    <w:lvl w:ilvl="7" w:tplc="04090019" w:tentative="1">
+      <w:start w:val="1"/>
+      <w:numFmt w:val="lowerLetter"/>
+      <w:lvlText w:val="%8."/>
+      <w:lvlJc w:val="left"/>
+      <w:pPr>
+        <w:ind w:left="5760" w:hanging="360"/>
+      </w:pPr>
+    </w:lvl>
+    <w:lvl w:ilvl="8" w:tplc="0409001B" w:tentative="1">
+      <w:start w:val="1"/>
+      <w:numFmt w:val="lowerRoman"/>
+      <w:lvlText w:val="%9."/>
+      <w:lvlJc w:val="right"/>
+      <w:pPr>
+        <w:ind w:left="6480" w:hanging="180"/>
+      </w:pPr>
+    </w:lvl>
+  </w:abstractNum>
+  <w:abstractNum w:abstractNumId="15" w15:restartNumberingAfterBreak="0">
     <w:nsid w:val="54C549D6"/>
     <w:multiLevelType w:val="hybridMultilevel"/>
     <w:tmpl w:val="AA14738A"/>
@@ -8456,7 +8646,93 @@
       </w:rPr>
     </w:lvl>
   </w:abstractNum>
-  <w:abstractNum w:abstractNumId="13" w15:restartNumberingAfterBreak="0">
+  <w:abstractNum w:abstractNumId="16" w15:restartNumberingAfterBreak="0">
+    <w:nsid w:val="55335A69"/>
+    <w:multiLevelType w:val="hybridMultilevel"/>
+    <w:tmpl w:val="ECFAF332"/>
+    <w:lvl w:ilvl="0" w:tplc="04090013">
+      <w:start w:val="1"/>
+      <w:numFmt w:val="upperRoman"/>
+      <w:lvlText w:val="%1."/>
+      <w:lvlJc w:val="right"/>
+      <w:pPr>
+        <w:ind w:left="720" w:hanging="360"/>
+      </w:pPr>
+    </w:lvl>
+    <w:lvl w:ilvl="1" w:tplc="04090019" w:tentative="1">
+      <w:start w:val="1"/>
+      <w:numFmt w:val="lowerLetter"/>
+      <w:lvlText w:val="%2."/>
+      <w:lvlJc w:val="left"/>
+      <w:pPr>
+        <w:ind w:left="1440" w:hanging="360"/>
+      </w:pPr>
+    </w:lvl>
+    <w:lvl w:ilvl="2" w:tplc="0409001B" w:tentative="1">
+      <w:start w:val="1"/>
+      <w:numFmt w:val="lowerRoman"/>
+      <w:lvlText w:val="%3."/>
+      <w:lvlJc w:val="right"/>
+      <w:pPr>
+        <w:ind w:left="2160" w:hanging="180"/>
+      </w:pPr>
+    </w:lvl>
+    <w:lvl w:ilvl="3" w:tplc="0409000F" w:tentative="1">
+      <w:start w:val="1"/>
+      <w:numFmt w:val="decimal"/>
+      <w:lvlText w:val="%4."/>
+      <w:lvlJc w:val="left"/>
+      <w:pPr>
+        <w:ind w:left="2880" w:hanging="360"/>
+      </w:pPr>
+    </w:lvl>
+    <w:lvl w:ilvl="4" w:tplc="04090019" w:tentative="1">
+      <w:start w:val="1"/>
+      <w:numFmt w:val="lowerLetter"/>
+      <w:lvlText w:val="%5."/>
+      <w:lvlJc w:val="left"/>
+      <w:pPr>
+        <w:ind w:left="3600" w:hanging="360"/>
+      </w:pPr>
+    </w:lvl>
+    <w:lvl w:ilvl="5" w:tplc="0409001B" w:tentative="1">
+      <w:start w:val="1"/>
+      <w:numFmt w:val="lowerRoman"/>
+      <w:lvlText w:val="%6."/>
+      <w:lvlJc w:val="right"/>
+      <w:pPr>
+        <w:ind w:left="4320" w:hanging="180"/>
+      </w:pPr>
+    </w:lvl>
+    <w:lvl w:ilvl="6" w:tplc="0409000F" w:tentative="1">
+      <w:start w:val="1"/>
+      <w:numFmt w:val="decimal"/>
+      <w:lvlText w:val="%7."/>
+      <w:lvlJc w:val="left"/>
+      <w:pPr>
+        <w:ind w:left="5040" w:hanging="360"/>
+      </w:pPr>
+    </w:lvl>
+    <w:lvl w:ilvl="7" w:tplc="04090019" w:tentative="1">
+      <w:start w:val="1"/>
+      <w:numFmt w:val="lowerLetter"/>
+      <w:lvlText w:val="%8."/>
+      <w:lvlJc w:val="left"/>
+      <w:pPr>
+        <w:ind w:left="5760" w:hanging="360"/>
+      </w:pPr>
+    </w:lvl>
+    <w:lvl w:ilvl="8" w:tplc="0409001B" w:tentative="1">
+      <w:start w:val="1"/>
+      <w:numFmt w:val="lowerRoman"/>
+      <w:lvlText w:val="%9."/>
+      <w:lvlJc w:val="right"/>
+      <w:pPr>
+        <w:ind w:left="6480" w:hanging="180"/>
+      </w:pPr>
+    </w:lvl>
+  </w:abstractNum>
+  <w:abstractNum w:abstractNumId="17" w15:restartNumberingAfterBreak="0">
     <w:nsid w:val="58AD2C0A"/>
     <w:multiLevelType w:val="hybridMultilevel"/>
     <w:tmpl w:val="8B5CBF36"/>
@@ -8542,7 +8818,7 @@
       </w:pPr>
     </w:lvl>
   </w:abstractNum>
-  <w:abstractNum w:abstractNumId="14" w15:restartNumberingAfterBreak="0">
+  <w:abstractNum w:abstractNumId="18" w15:restartNumberingAfterBreak="0">
     <w:nsid w:val="58AD3983"/>
     <w:multiLevelType w:val="hybridMultilevel"/>
     <w:tmpl w:val="2F02A582"/>
@@ -8628,7 +8904,7 @@
       </w:pPr>
     </w:lvl>
   </w:abstractNum>
-  <w:abstractNum w:abstractNumId="15" w15:restartNumberingAfterBreak="0">
+  <w:abstractNum w:abstractNumId="19" w15:restartNumberingAfterBreak="0">
     <w:nsid w:val="64381017"/>
     <w:multiLevelType w:val="hybridMultilevel"/>
     <w:tmpl w:val="D2AA4B42"/>
@@ -8714,7 +8990,96 @@
       </w:pPr>
     </w:lvl>
   </w:abstractNum>
-  <w:abstractNum w:abstractNumId="16" w15:restartNumberingAfterBreak="0">
+  <w:abstractNum w:abstractNumId="20" w15:restartNumberingAfterBreak="0">
+    <w:nsid w:val="73C17735"/>
+    <w:multiLevelType w:val="hybridMultilevel"/>
+    <w:tmpl w:val="E6B8A196"/>
+    <w:lvl w:ilvl="0" w:tplc="F892A138">
+      <w:start w:val="1"/>
+      <w:numFmt w:val="decimal"/>
+      <w:lvlText w:val="%1"/>
+      <w:lvlJc w:val="left"/>
+      <w:pPr>
+        <w:ind w:left="1440" w:hanging="360"/>
+      </w:pPr>
+      <w:rPr>
+        <w:rFonts w:hint="default"/>
+      </w:rPr>
+    </w:lvl>
+    <w:lvl w:ilvl="1" w:tplc="04090019" w:tentative="1">
+      <w:start w:val="1"/>
+      <w:numFmt w:val="lowerLetter"/>
+      <w:lvlText w:val="%2."/>
+      <w:lvlJc w:val="left"/>
+      <w:pPr>
+        <w:ind w:left="2160" w:hanging="360"/>
+      </w:pPr>
+    </w:lvl>
+    <w:lvl w:ilvl="2" w:tplc="0409001B" w:tentative="1">
+      <w:start w:val="1"/>
+      <w:numFmt w:val="lowerRoman"/>
+      <w:lvlText w:val="%3."/>
+      <w:lvlJc w:val="right"/>
+      <w:pPr>
+        <w:ind w:left="2880" w:hanging="180"/>
+      </w:pPr>
+    </w:lvl>
+    <w:lvl w:ilvl="3" w:tplc="0409000F" w:tentative="1">
+      <w:start w:val="1"/>
+      <w:numFmt w:val="decimal"/>
+      <w:lvlText w:val="%4."/>
+      <w:lvlJc w:val="left"/>
+      <w:pPr>
+        <w:ind w:left="3600" w:hanging="360"/>
+      </w:pPr>
+    </w:lvl>
+    <w:lvl w:ilvl="4" w:tplc="04090019" w:tentative="1">
+      <w:start w:val="1"/>
+      <w:numFmt w:val="lowerLetter"/>
+      <w:lvlText w:val="%5."/>
+      <w:lvlJc w:val="left"/>
+      <w:pPr>
+        <w:ind w:left="4320" w:hanging="360"/>
+      </w:pPr>
+    </w:lvl>
+    <w:lvl w:ilvl="5" w:tplc="0409001B" w:tentative="1">
+      <w:start w:val="1"/>
+      <w:numFmt w:val="lowerRoman"/>
+      <w:lvlText w:val="%6."/>
+      <w:lvlJc w:val="right"/>
+      <w:pPr>
+        <w:ind w:left="5040" w:hanging="180"/>
+      </w:pPr>
+    </w:lvl>
+    <w:lvl w:ilvl="6" w:tplc="0409000F" w:tentative="1">
+      <w:start w:val="1"/>
+      <w:numFmt w:val="decimal"/>
+      <w:lvlText w:val="%7."/>
+      <w:lvlJc w:val="left"/>
+      <w:pPr>
+        <w:ind w:left="5760" w:hanging="360"/>
+      </w:pPr>
+    </w:lvl>
+    <w:lvl w:ilvl="7" w:tplc="04090019" w:tentative="1">
+      <w:start w:val="1"/>
+      <w:numFmt w:val="lowerLetter"/>
+      <w:lvlText w:val="%8."/>
+      <w:lvlJc w:val="left"/>
+      <w:pPr>
+        <w:ind w:left="6480" w:hanging="360"/>
+      </w:pPr>
+    </w:lvl>
+    <w:lvl w:ilvl="8" w:tplc="0409001B" w:tentative="1">
+      <w:start w:val="1"/>
+      <w:numFmt w:val="lowerRoman"/>
+      <w:lvlText w:val="%9."/>
+      <w:lvlJc w:val="right"/>
+      <w:pPr>
+        <w:ind w:left="7200" w:hanging="180"/>
+      </w:pPr>
+    </w:lvl>
+  </w:abstractNum>
+  <w:abstractNum w:abstractNumId="21" w15:restartNumberingAfterBreak="0">
     <w:nsid w:val="75E76170"/>
     <w:multiLevelType w:val="hybridMultilevel"/>
     <w:tmpl w:val="8E00F714"/>
@@ -8827,7 +9192,7 @@
       </w:rPr>
     </w:lvl>
   </w:abstractNum>
-  <w:abstractNum w:abstractNumId="17" w15:restartNumberingAfterBreak="0">
+  <w:abstractNum w:abstractNumId="22" w15:restartNumberingAfterBreak="0">
     <w:nsid w:val="7A376AA4"/>
     <w:multiLevelType w:val="hybridMultilevel"/>
     <w:tmpl w:val="A4748BA8"/>
@@ -8940,7 +9305,7 @@
       </w:rPr>
     </w:lvl>
   </w:abstractNum>
-  <w:abstractNum w:abstractNumId="18" w15:restartNumberingAfterBreak="0">
+  <w:abstractNum w:abstractNumId="23" w15:restartNumberingAfterBreak="0">
     <w:nsid w:val="7BE12AB8"/>
     <w:multiLevelType w:val="hybridMultilevel"/>
     <w:tmpl w:val="FE50FCE6"/>
@@ -9053,7 +9418,7 @@
       </w:rPr>
     </w:lvl>
   </w:abstractNum>
-  <w:abstractNum w:abstractNumId="19" w15:restartNumberingAfterBreak="0">
+  <w:abstractNum w:abstractNumId="24" w15:restartNumberingAfterBreak="0">
     <w:nsid w:val="7CDC6756"/>
     <w:multiLevelType w:val="hybridMultilevel"/>
     <w:tmpl w:val="3912ED5C"/>
@@ -9167,64 +9532,79 @@
     </w:lvl>
   </w:abstractNum>
   <w:num w:numId="1" w16cid:durableId="1259603739">
-    <w:abstractNumId w:val="9"/>
+    <w:abstractNumId w:val="11"/>
   </w:num>
   <w:num w:numId="2" w16cid:durableId="2023313080">
-    <w:abstractNumId w:val="3"/>
+    <w:abstractNumId w:val="4"/>
   </w:num>
   <w:num w:numId="3" w16cid:durableId="1652324161">
-    <w:abstractNumId w:val="14"/>
+    <w:abstractNumId w:val="18"/>
   </w:num>
   <w:num w:numId="4" w16cid:durableId="1841234291">
-    <w:abstractNumId w:val="19"/>
+    <w:abstractNumId w:val="24"/>
   </w:num>
   <w:num w:numId="5" w16cid:durableId="2120951321">
+    <w:abstractNumId w:val="12"/>
+  </w:num>
+  <w:num w:numId="6" w16cid:durableId="1800345006">
+    <w:abstractNumId w:val="23"/>
+  </w:num>
+  <w:num w:numId="7" w16cid:durableId="599604206">
+    <w:abstractNumId w:val="15"/>
+  </w:num>
+  <w:num w:numId="8" w16cid:durableId="255670319">
+    <w:abstractNumId w:val="7"/>
+  </w:num>
+  <w:num w:numId="9" w16cid:durableId="1871870844">
+    <w:abstractNumId w:val="6"/>
+  </w:num>
+  <w:num w:numId="10" w16cid:durableId="1670599960">
+    <w:abstractNumId w:val="13"/>
+  </w:num>
+  <w:num w:numId="11" w16cid:durableId="1658412573">
     <w:abstractNumId w:val="10"/>
   </w:num>
-  <w:num w:numId="6" w16cid:durableId="1800345006">
-    <w:abstractNumId w:val="18"/>
-  </w:num>
-  <w:num w:numId="7" w16cid:durableId="599604206">
-    <w:abstractNumId w:val="12"/>
-  </w:num>
-  <w:num w:numId="8" w16cid:durableId="255670319">
-    <w:abstractNumId w:val="6"/>
-  </w:num>
-  <w:num w:numId="9" w16cid:durableId="1871870844">
-    <w:abstractNumId w:val="5"/>
-  </w:num>
-  <w:num w:numId="10" w16cid:durableId="1670599960">
-    <w:abstractNumId w:val="11"/>
-  </w:num>
-  <w:num w:numId="11" w16cid:durableId="1658412573">
-    <w:abstractNumId w:val="8"/>
-  </w:num>
   <w:num w:numId="12" w16cid:durableId="759331424">
-    <w:abstractNumId w:val="17"/>
+    <w:abstractNumId w:val="22"/>
   </w:num>
   <w:num w:numId="13" w16cid:durableId="213932470">
-    <w:abstractNumId w:val="16"/>
+    <w:abstractNumId w:val="21"/>
   </w:num>
   <w:num w:numId="14" w16cid:durableId="1039091361">
-    <w:abstractNumId w:val="1"/>
+    <w:abstractNumId w:val="2"/>
   </w:num>
   <w:num w:numId="15" w16cid:durableId="2146465959">
     <w:abstractNumId w:val="0"/>
   </w:num>
   <w:num w:numId="16" w16cid:durableId="1644384490">
-    <w:abstractNumId w:val="4"/>
+    <w:abstractNumId w:val="5"/>
   </w:num>
   <w:num w:numId="17" w16cid:durableId="1611813760">
-    <w:abstractNumId w:val="2"/>
+    <w:abstractNumId w:val="3"/>
   </w:num>
   <w:num w:numId="18" w16cid:durableId="797797699">
-    <w:abstractNumId w:val="7"/>
+    <w:abstractNumId w:val="9"/>
   </w:num>
   <w:num w:numId="19" w16cid:durableId="1976793655">
-    <w:abstractNumId w:val="15"/>
+    <w:abstractNumId w:val="19"/>
   </w:num>
   <w:num w:numId="20" w16cid:durableId="2078480680">
-    <w:abstractNumId w:val="13"/>
+    <w:abstractNumId w:val="17"/>
+  </w:num>
+  <w:num w:numId="21" w16cid:durableId="222104875">
+    <w:abstractNumId w:val="14"/>
+  </w:num>
+  <w:num w:numId="22" w16cid:durableId="1558281517">
+    <w:abstractNumId w:val="1"/>
+  </w:num>
+  <w:num w:numId="23" w16cid:durableId="44571124">
+    <w:abstractNumId w:val="16"/>
+  </w:num>
+  <w:num w:numId="24" w16cid:durableId="823349594">
+    <w:abstractNumId w:val="8"/>
+  </w:num>
+  <w:num w:numId="25" w16cid:durableId="716322652">
+    <w:abstractNumId w:val="20"/>
   </w:num>
 </w:numbering>
 </file>
@@ -10243,63 +10623,6 @@
 </w:styles>
 </file>
 
-<file path=word/ink/ink1.xml><?xml version="1.0" encoding="utf-8"?>
-<inkml:ink xmlns:inkml="http://www.w3.org/2003/InkML">
-  <inkml:definitions>
-    <inkml:context xml:id="ctx0">
-      <inkml:inkSource xml:id="inkSrc0">
-        <inkml:traceFormat>
-          <inkml:channel name="X" type="integer" min="-2.14748E9" max="2.14748E9" units="cm"/>
-          <inkml:channel name="Y" type="integer" min="-2.14748E9" max="2.14748E9" units="cm"/>
-          <inkml:channel name="F" type="integer" max="32767" units="dev"/>
-        </inkml:traceFormat>
-        <inkml:channelProperties>
-          <inkml:channelProperty channel="X" name="resolution" value="1000" units="1/cm"/>
-          <inkml:channelProperty channel="Y" name="resolution" value="1000" units="1/cm"/>
-          <inkml:channelProperty channel="F" name="resolution" value="0" units="1/dev"/>
-        </inkml:channelProperties>
-      </inkml:inkSource>
-      <inkml:timestamp xml:id="ts0" timeString="2024-07-24T02:47:00.970"/>
-    </inkml:context>
-    <inkml:brush xml:id="br0">
-      <inkml:brushProperty name="width" value="0.05" units="cm"/>
-      <inkml:brushProperty name="height" value="0.05" units="cm"/>
-      <inkml:brushProperty name="color" value="#E71224"/>
-    </inkml:brush>
-  </inkml:definitions>
-  <inkml:trace contextRef="#ctx0" brushRef="#br0">152 132 24575,'0'3'0,"0"5"0,0 3 0,0 4 0,0 3 0,0 0 0,0 2 0,3-4 0,1 0 0,0-1 0,3-2 0,0 0 0,-2 1 0,-1 1 0,-1 1 0,-1 1 0,-2-1-8191</inkml:trace>
-  <inkml:trace contextRef="#ctx0" brushRef="#br0" timeOffset="1595.66">0 246 24575,'1'-2'0,"-1"0"0,1 1 0,-1-1 0,1 0 0,0 0 0,-1 1 0,1-1 0,0 1 0,0-1 0,0 1 0,1-1 0,-1 1 0,0-1 0,0 1 0,1 0 0,-1 0 0,1 0 0,-1 0 0,1 0 0,0 0 0,-1 0 0,1 0 0,0 1 0,0-1 0,-1 0 0,1 1 0,0 0 0,0-1 0,0 1 0,2 0 0,61-4 0,-60 4 0,205 1-1365,-193-1-5461</inkml:trace>
-  <inkml:trace contextRef="#ctx0" brushRef="#br0" timeOffset="3143.15">115 1 24575,'0'3'0,"3"1"0,2 3 0,-1 4 0,-1 3 0,3-1 0,0 1 0,-2 1 0,0 1 0,-2-2-8191</inkml:trace>
-</inkml:ink>
-</file>
-
-<file path=word/ink/ink2.xml><?xml version="1.0" encoding="utf-8"?>
-<inkml:ink xmlns:inkml="http://www.w3.org/2003/InkML">
-  <inkml:definitions>
-    <inkml:context xml:id="ctx0">
-      <inkml:inkSource xml:id="inkSrc0">
-        <inkml:traceFormat>
-          <inkml:channel name="X" type="integer" min="-2.14748E9" max="2.14748E9" units="cm"/>
-          <inkml:channel name="Y" type="integer" min="-2.14748E9" max="2.14748E9" units="cm"/>
-          <inkml:channel name="F" type="integer" max="32767" units="dev"/>
-        </inkml:traceFormat>
-        <inkml:channelProperties>
-          <inkml:channelProperty channel="X" name="resolution" value="1000" units="1/cm"/>
-          <inkml:channelProperty channel="Y" name="resolution" value="1000" units="1/cm"/>
-          <inkml:channelProperty channel="F" name="resolution" value="0" units="1/dev"/>
-        </inkml:channelProperties>
-      </inkml:inkSource>
-      <inkml:timestamp xml:id="ts0" timeString="2024-07-24T02:46:56.369"/>
-    </inkml:context>
-    <inkml:brush xml:id="br0">
-      <inkml:brushProperty name="width" value="0.05" units="cm"/>
-      <inkml:brushProperty name="height" value="0.05" units="cm"/>
-    </inkml:brush>
-  </inkml:definitions>
-  <inkml:trace contextRef="#ctx0" brushRef="#br0">0 12 24575,'99'2'0,"106"-5"0,-167-3-1365,-22 2-5461</inkml:trace>
-</inkml:ink>
-</file>
-
 <file path=word/theme/theme1.xml><?xml version="1.0" encoding="utf-8"?>
 <a:theme xmlns:a="http://schemas.openxmlformats.org/drawingml/2006/main" name="Office Theme">
   <a:themeElements>

</xml_diff>